<commit_message>
Updated resume file attachment
</commit_message>
<xml_diff>
--- a/public/Resume.docx
+++ b/public/Resume.docx
@@ -43,7 +43,16 @@
             <w:sz w:val="24"/>
             <w:szCs w:val="24"/>
           </w:rPr>
-          <w:t>levileuthold@gmail.com</w:t>
+          <w:t>leutholdlevi</w:t>
+        </w:r>
+        <w:r>
+          <w:rPr>
+            <w:rStyle w:val="Hyperlink"/>
+            <w:rFonts w:cstheme="minorHAnsi"/>
+            <w:sz w:val="24"/>
+            <w:szCs w:val="24"/>
+          </w:rPr>
+          <w:t>@gmail.com</w:t>
         </w:r>
       </w:hyperlink>
       <w:r>
@@ -89,25 +98,7 @@
             <w:sz w:val="24"/>
             <w:szCs w:val="24"/>
           </w:rPr>
-          <w:t>Lin</w:t>
-        </w:r>
-        <w:r>
-          <w:rPr>
-            <w:rStyle w:val="Hyperlink"/>
-            <w:rFonts w:cstheme="minorHAnsi"/>
-            <w:sz w:val="24"/>
-            <w:szCs w:val="24"/>
-          </w:rPr>
-          <w:t>k</w:t>
-        </w:r>
-        <w:r>
-          <w:rPr>
-            <w:rStyle w:val="Hyperlink"/>
-            <w:rFonts w:cstheme="minorHAnsi"/>
-            <w:sz w:val="24"/>
-            <w:szCs w:val="24"/>
-          </w:rPr>
-          <w:t>edIn</w:t>
+          <w:t>LinkedIn</w:t>
         </w:r>
       </w:hyperlink>
       <w:r>
@@ -134,23 +125,7 @@
             <w:sz w:val="24"/>
             <w:szCs w:val="24"/>
           </w:rPr>
-          <w:t>Portfol</w:t>
-        </w:r>
-        <w:r>
-          <w:rPr>
-            <w:rStyle w:val="Hyperlink"/>
-            <w:sz w:val="24"/>
-            <w:szCs w:val="24"/>
-          </w:rPr>
-          <w:t>i</w:t>
-        </w:r>
-        <w:r>
-          <w:rPr>
-            <w:rStyle w:val="Hyperlink"/>
-            <w:sz w:val="24"/>
-            <w:szCs w:val="24"/>
-          </w:rPr>
-          <w:t>o Site</w:t>
+          <w:t>Portfolio Site</w:t>
         </w:r>
       </w:hyperlink>
     </w:p>

</xml_diff>